<commit_message>
All Glory Be To God
</commit_message>
<xml_diff>
--- a/files/output/f/psed.docx
+++ b/files/output/f/psed.docx
@@ -177,7 +177,7 @@
                 <w:sz w:val="24"/>
                 <w:szCs w:val="24"/>
               </w:rPr>
-              <w:t>SUBJECT: PHONICS</w:t>
+              <w:t>SUBJECT: PSED</w:t>
             </w:r>
           </w:p>
         </w:tc>
@@ -209,7 +209,7 @@
                 <w:sz w:val="24"/>
                 <w:szCs w:val="24"/>
               </w:rPr>
-              <w:t>CLASS: NURSERY ONE</w:t>
+              <w:t>CLASS: FOUNDATION</w:t>
             </w:r>
           </w:p>
         </w:tc>
@@ -241,11 +241,14 @@
       <w:pPr>
         <w:pStyle w:val="Normal"/>
         <w:rPr>
-          <w:lang w:val="en-US"/>
-        </w:rPr>
-      </w:pPr>
-      <w:r>
-        <w:rPr>
+          <w:rFonts w:ascii="Comic Sans MS" w:hAnsi="Comic Sans MS"/>
+          <w:sz w:val="28"/>
+        </w:rPr>
+      </w:pPr>
+      <w:r>
+        <w:rPr>
+          <w:rFonts w:ascii="Comic Sans MS" w:hAnsi="Comic Sans MS"/>
+          <w:sz w:val="28"/>
           <w:lang w:val="en-US"/>
         </w:rPr>
         <w:t>1. Identify and colour</w:t>
@@ -255,168 +258,20 @@
       <w:pPr>
         <w:pStyle w:val="Normal"/>
         <w:rPr>
-          <w:lang w:val="en-US"/>
-        </w:rPr>
-      </w:pPr>
-      <w:r>
-        <w:rPr>
-          <w:lang w:val="en-US"/>
-        </w:rPr>
-      </w:r>
-    </w:p>
-    <w:p>
-      <w:pPr>
-        <w:pStyle w:val="Normal"/>
+          <w:rFonts w:ascii="Comic Sans MS" w:hAnsi="Comic Sans MS"/>
+          <w:i/>
+          <w:i/>
+          <w:iCs/>
+          <w:sz w:val="28"/>
+        </w:rPr>
+      </w:pPr>
+      <w:r>
         <w:rPr/>
-      </w:pPr>
-      <w:r>
-        <w:rPr/>
-      </w:r>
-    </w:p>
-    <w:p>
-      <w:pPr>
-        <w:pStyle w:val="Normal"/>
-        <w:rPr/>
-      </w:pPr>
-      <w:r>
-        <w:rPr/>
-      </w:r>
-    </w:p>
-    <w:p>
-      <w:pPr>
-        <w:pStyle w:val="Normal"/>
-        <w:rPr/>
-      </w:pPr>
-      <w:r>
-        <w:rPr/>
-      </w:r>
-    </w:p>
-    <w:p>
-      <w:pPr>
-        <w:pStyle w:val="Normal"/>
-        <w:rPr/>
-      </w:pPr>
-      <w:r>
-        <w:rPr>
-          <w:lang w:val="en-US"/>
-        </w:rPr>
-        <mc:AlternateContent>
-          <mc:Choice Requires="wps">
-            <w:drawing>
-              <wp:anchor behindDoc="0" distT="0" distB="0" distL="114935" distR="114935" simplePos="0" locked="0" layoutInCell="0" allowOverlap="1" relativeHeight="3">
-                <wp:simplePos x="0" y="0"/>
-                <wp:positionH relativeFrom="page">
-                  <wp:posOffset>2626995</wp:posOffset>
-                </wp:positionH>
-                <wp:positionV relativeFrom="page">
-                  <wp:posOffset>4302125</wp:posOffset>
-                </wp:positionV>
-                <wp:extent cx="4703445" cy="1270"/>
-                <wp:effectExtent l="5715" t="5080" r="4445" b="5080"/>
-                <wp:wrapNone/>
-                <wp:docPr id="2" name=""/>
-                <a:graphic xmlns:a="http://schemas.openxmlformats.org/drawingml/2006/main">
-                  <a:graphicData uri="http://schemas.microsoft.com/office/word/2010/wordprocessingShape">
-                    <wps:wsp>
-                      <wps:cNvSpPr/>
-                      <wps:spPr>
-                        <a:xfrm>
-                          <a:off x="0" y="0"/>
-                          <a:ext cx="4703400" cy="1440"/>
-                        </a:xfrm>
-                        <a:prstGeom prst="rect">
-                          <a:avLst/>
-                        </a:prstGeom>
-                        <a:solidFill>
-                          <a:srgbClr val="ffffff"/>
-                        </a:solidFill>
-                        <a:ln w="9360">
-                          <a:solidFill>
-                            <a:srgbClr val="666666"/>
-                          </a:solidFill>
-                          <a:round/>
-                        </a:ln>
-                      </wps:spPr>
-                      <wps:style>
-                        <a:lnRef idx="0"/>
-                        <a:fillRef idx="0"/>
-                        <a:effectRef idx="0"/>
-                        <a:fontRef idx="minor"/>
-                      </wps:style>
-                      <wps:bodyPr/>
-                    </wps:wsp>
-                  </a:graphicData>
-                </a:graphic>
-              </wp:anchor>
-            </w:drawing>
-          </mc:Choice>
-          <mc:Fallback>
-            <w:pict>
-              <v:rect id="shape_0" fillcolor="white" stroked="t" o:allowincell="f" style="position:absolute;margin-left:206.85pt;margin-top:338.75pt;width:370.3pt;height:0.05pt;mso-wrap-style:none;v-text-anchor:middle;mso-position-horizontal-relative:page;mso-position-vertical-relative:page">
-                <v:fill o:detectmouseclick="t" type="solid" color2="black"/>
-                <v:stroke color="#666666" weight="9360" joinstyle="round" endcap="flat"/>
-                <w10:wrap type="none"/>
-              </v:rect>
-            </w:pict>
-          </mc:Fallback>
-        </mc:AlternateContent>
-      </w:r>
-      <w:r>
-        <w:rPr>
-          <w:lang w:val="en-US"/>
-        </w:rPr>
-        <w:t>2.the five magic words are</w:t>
-      </w:r>
-    </w:p>
-    <w:p>
-      <w:pPr>
-        <w:pStyle w:val="Normal"/>
-        <w:rPr>
-          <w:lang w:val="en-US"/>
-        </w:rPr>
-      </w:pPr>
-      <w:r>
-        <w:rPr>
-          <w:lang w:val="en-US"/>
-        </w:rPr>
-      </w:r>
-    </w:p>
-    <w:p>
-      <w:pPr>
-        <w:pStyle w:val="Normal"/>
-        <w:rPr/>
-      </w:pPr>
-      <w:r>
-        <w:rPr>
-          <w:lang w:val="en-US"/>
-        </w:rPr>
-        <w:t xml:space="preserve">3. Identify and colour the following means of transportation </w:t>
-      </w:r>
-    </w:p>
-    <w:p>
-      <w:pPr>
-        <w:pStyle w:val="Normal"/>
-        <w:rPr>
-          <w:lang w:val="en-US"/>
-        </w:rPr>
-      </w:pPr>
-      <w:r>
-        <w:rPr>
-          <w:lang w:val="en-US"/>
-        </w:rPr>
         <w:drawing>
-          <wp:anchor behindDoc="0" distT="0" distB="0" distL="114935" distR="114935" simplePos="0" locked="0" layoutInCell="0" allowOverlap="1" relativeHeight="4">
-            <wp:simplePos x="0" y="0"/>
-            <wp:positionH relativeFrom="page">
-              <wp:posOffset>1344930</wp:posOffset>
-            </wp:positionH>
-            <wp:positionV relativeFrom="page">
-              <wp:posOffset>5128895</wp:posOffset>
-            </wp:positionV>
-            <wp:extent cx="1884045" cy="1884045"/>
+          <wp:inline distT="0" distB="0" distL="0" distR="0">
+            <wp:extent cx="1316990" cy="1316990"/>
             <wp:effectExtent l="0" t="0" r="0" b="0"/>
-            <wp:wrapSquare wrapText="bothSides"/>
-            <wp:docPr id="3" name="Image1" descr=""/>
+            <wp:docPr id="2" name="Image5" descr=""/>
             <wp:cNvGraphicFramePr>
               <a:graphicFrameLocks xmlns:a="http://schemas.openxmlformats.org/drawingml/2006/main" noChangeAspect="1"/>
             </wp:cNvGraphicFramePr>
@@ -424,14 +279,13 @@
               <a:graphicData uri="http://schemas.openxmlformats.org/drawingml/2006/picture">
                 <pic:pic xmlns:pic="http://schemas.openxmlformats.org/drawingml/2006/picture">
                   <pic:nvPicPr>
-                    <pic:cNvPr id="3" name="Image1" descr=""/>
+                    <pic:cNvPr id="2" name="Image5" descr=""/>
                     <pic:cNvPicPr>
                       <a:picLocks noChangeAspect="1" noChangeArrowheads="1"/>
                     </pic:cNvPicPr>
                   </pic:nvPicPr>
                   <pic:blipFill>
                     <a:blip r:embed="rId3"/>
-                    <a:srcRect l="-19" t="-19" r="-19" b="-19"/>
                     <a:stretch>
                       <a:fillRect/>
                     </a:stretch>
@@ -439,7 +293,7 @@
                   <pic:spPr bwMode="auto">
                     <a:xfrm>
                       <a:off x="0" y="0"/>
-                      <a:ext cx="1884045" cy="1884045"/>
+                      <a:ext cx="1316990" cy="1316990"/>
                     </a:xfrm>
                     <a:prstGeom prst="rect">
                       <a:avLst/>
@@ -449,82 +303,207 @@
                 </pic:pic>
               </a:graphicData>
             </a:graphic>
-          </wp:anchor>
+          </wp:inline>
         </w:drawing>
       </w:r>
-    </w:p>
-    <w:p>
-      <w:pPr>
-        <w:pStyle w:val="Normal"/>
-        <w:rPr>
-          <w:lang w:val="en-US"/>
-        </w:rPr>
-      </w:pPr>
-      <w:r>
-        <w:rPr>
-          <w:lang w:val="en-US"/>
-        </w:rPr>
-      </w:r>
-    </w:p>
-    <w:p>
-      <w:pPr>
-        <w:pStyle w:val="Normal"/>
-        <w:rPr>
-          <w:lang w:val="en-US"/>
-        </w:rPr>
-      </w:pPr>
-      <w:r>
-        <w:rPr>
-          <w:lang w:val="en-US"/>
-        </w:rPr>
-      </w:r>
-    </w:p>
-    <w:p>
-      <w:pPr>
-        <w:pStyle w:val="Normal"/>
-        <w:rPr>
-          <w:lang w:val="en-US"/>
-        </w:rPr>
-      </w:pPr>
-      <w:r>
-        <w:rPr>
-          <w:lang w:val="en-US"/>
-        </w:rPr>
-      </w:r>
-    </w:p>
-    <w:p>
-      <w:pPr>
-        <w:pStyle w:val="Normal"/>
-        <w:rPr>
-          <w:lang w:val="en-US"/>
-        </w:rPr>
-      </w:pPr>
-      <w:r>
-        <w:rPr>
-          <w:lang w:val="en-US"/>
-        </w:rPr>
-      </w:r>
-    </w:p>
-    <w:p>
-      <w:pPr>
-        <w:pStyle w:val="Normal"/>
-        <w:rPr>
-          <w:lang w:val="en-US"/>
-        </w:rPr>
-      </w:pPr>
-      <w:r>
-        <w:rPr>
-          <w:lang w:val="en-US"/>
-        </w:rPr>
-      </w:r>
-    </w:p>
-    <w:p>
-      <w:pPr>
-        <w:pStyle w:val="Normal"/>
+      <w:r>
         <w:rPr/>
-      </w:pPr>
-      <w:r>
-        <w:rPr>
+        <w:tab/>
+        <w:tab/>
+      </w:r>
+      <w:r>
+        <w:rPr/>
+        <w:drawing>
+          <wp:inline distT="0" distB="0" distL="0" distR="0">
+            <wp:extent cx="1316990" cy="1316990"/>
+            <wp:effectExtent l="0" t="0" r="0" b="0"/>
+            <wp:docPr id="3" name="Image4" descr=""/>
+            <wp:cNvGraphicFramePr>
+              <a:graphicFrameLocks xmlns:a="http://schemas.openxmlformats.org/drawingml/2006/main" noChangeAspect="1"/>
+            </wp:cNvGraphicFramePr>
+            <a:graphic xmlns:a="http://schemas.openxmlformats.org/drawingml/2006/main">
+              <a:graphicData uri="http://schemas.openxmlformats.org/drawingml/2006/picture">
+                <pic:pic xmlns:pic="http://schemas.openxmlformats.org/drawingml/2006/picture">
+                  <pic:nvPicPr>
+                    <pic:cNvPr id="3" name="Image4" descr=""/>
+                    <pic:cNvPicPr>
+                      <a:picLocks noChangeAspect="1" noChangeArrowheads="1"/>
+                    </pic:cNvPicPr>
+                  </pic:nvPicPr>
+                  <pic:blipFill>
+                    <a:blip r:embed="rId4"/>
+                    <a:stretch>
+                      <a:fillRect/>
+                    </a:stretch>
+                  </pic:blipFill>
+                  <pic:spPr bwMode="auto">
+                    <a:xfrm>
+                      <a:off x="0" y="0"/>
+                      <a:ext cx="1316990" cy="1316990"/>
+                    </a:xfrm>
+                    <a:prstGeom prst="rect">
+                      <a:avLst/>
+                    </a:prstGeom>
+                    <a:noFill/>
+                  </pic:spPr>
+                </pic:pic>
+              </a:graphicData>
+            </a:graphic>
+          </wp:inline>
+        </w:drawing>
+      </w:r>
+      <w:r>
+        <w:rPr>
+          <w:rFonts w:ascii="Comic Sans MS" w:hAnsi="Comic Sans MS"/>
+          <w:sz w:val="28"/>
+        </w:rPr>
+        <w:t xml:space="preserve"> </w:t>
+      </w:r>
+    </w:p>
+    <w:p>
+      <w:pPr>
+        <w:pStyle w:val="Normal"/>
+        <w:rPr>
+          <w:rFonts w:ascii="Comic Sans MS" w:hAnsi="Comic Sans MS"/>
+          <w:sz w:val="28"/>
+        </w:rPr>
+      </w:pPr>
+      <w:r>
+        <w:rPr>
+          <w:rFonts w:ascii="Comic Sans MS" w:hAnsi="Comic Sans MS"/>
+          <w:sz w:val="28"/>
+          <w:lang w:val="en-US"/>
+        </w:rPr>
+        <w:t>2.The five magic words are</w:t>
+      </w:r>
+    </w:p>
+    <w:p>
+      <w:pPr>
+        <w:pStyle w:val="Normal"/>
+        <w:rPr>
+          <w:rFonts w:ascii="Comic Sans MS" w:hAnsi="Comic Sans MS"/>
+          <w:sz w:val="28"/>
+        </w:rPr>
+      </w:pPr>
+      <w:r>
+        <w:rPr>
+          <w:rFonts w:ascii="Comic Sans MS" w:hAnsi="Comic Sans MS"/>
+          <w:sz w:val="28"/>
+          <w:lang w:val="en-US"/>
+        </w:rPr>
+        <w:t xml:space="preserve">3. Identify and colour the following means of transportation </w:t>
+      </w:r>
+    </w:p>
+    <w:p>
+      <w:pPr>
+        <w:pStyle w:val="Normal"/>
+        <w:rPr>
+          <w:rFonts w:ascii="Comic Sans MS" w:hAnsi="Comic Sans MS"/>
+          <w:sz w:val="28"/>
+          <w:lang w:val="en-US"/>
+        </w:rPr>
+      </w:pPr>
+      <w:r>
+        <w:rPr/>
+        <w:drawing>
+          <wp:inline distT="0" distB="0" distL="0" distR="0">
+            <wp:extent cx="1316990" cy="1316990"/>
+            <wp:effectExtent l="0" t="0" r="0" b="0"/>
+            <wp:docPr id="4" name="Image6" descr=""/>
+            <wp:cNvGraphicFramePr>
+              <a:graphicFrameLocks xmlns:a="http://schemas.openxmlformats.org/drawingml/2006/main" noChangeAspect="1"/>
+            </wp:cNvGraphicFramePr>
+            <a:graphic xmlns:a="http://schemas.openxmlformats.org/drawingml/2006/main">
+              <a:graphicData uri="http://schemas.openxmlformats.org/drawingml/2006/picture">
+                <pic:pic xmlns:pic="http://schemas.openxmlformats.org/drawingml/2006/picture">
+                  <pic:nvPicPr>
+                    <pic:cNvPr id="4" name="Image6" descr=""/>
+                    <pic:cNvPicPr>
+                      <a:picLocks noChangeAspect="1" noChangeArrowheads="1"/>
+                    </pic:cNvPicPr>
+                  </pic:nvPicPr>
+                  <pic:blipFill>
+                    <a:blip r:embed="rId5"/>
+                    <a:stretch>
+                      <a:fillRect/>
+                    </a:stretch>
+                  </pic:blipFill>
+                  <pic:spPr bwMode="auto">
+                    <a:xfrm>
+                      <a:off x="0" y="0"/>
+                      <a:ext cx="1316990" cy="1316990"/>
+                    </a:xfrm>
+                    <a:prstGeom prst="rect">
+                      <a:avLst/>
+                    </a:prstGeom>
+                    <a:noFill/>
+                  </pic:spPr>
+                </pic:pic>
+              </a:graphicData>
+            </a:graphic>
+          </wp:inline>
+        </w:drawing>
+      </w:r>
+      <w:r>
+        <w:rPr/>
+        <w:tab/>
+        <w:tab/>
+      </w:r>
+      <w:r>
+        <w:rPr/>
+        <w:drawing>
+          <wp:inline distT="0" distB="0" distL="0" distR="0">
+            <wp:extent cx="1316990" cy="1316990"/>
+            <wp:effectExtent l="0" t="0" r="0" b="0"/>
+            <wp:docPr id="5" name="Image1" descr=""/>
+            <wp:cNvGraphicFramePr>
+              <a:graphicFrameLocks xmlns:a="http://schemas.openxmlformats.org/drawingml/2006/main" noChangeAspect="1"/>
+            </wp:cNvGraphicFramePr>
+            <a:graphic xmlns:a="http://schemas.openxmlformats.org/drawingml/2006/main">
+              <a:graphicData uri="http://schemas.openxmlformats.org/drawingml/2006/picture">
+                <pic:pic xmlns:pic="http://schemas.openxmlformats.org/drawingml/2006/picture">
+                  <pic:nvPicPr>
+                    <pic:cNvPr id="5" name="Image1" descr=""/>
+                    <pic:cNvPicPr>
+                      <a:picLocks noChangeAspect="1" noChangeArrowheads="1"/>
+                    </pic:cNvPicPr>
+                  </pic:nvPicPr>
+                  <pic:blipFill>
+                    <a:blip r:embed="rId6"/>
+                    <a:srcRect l="-39" t="-39" r="-39" b="-39"/>
+                    <a:stretch>
+                      <a:fillRect/>
+                    </a:stretch>
+                  </pic:blipFill>
+                  <pic:spPr bwMode="auto">
+                    <a:xfrm>
+                      <a:off x="0" y="0"/>
+                      <a:ext cx="1316990" cy="1316990"/>
+                    </a:xfrm>
+                    <a:prstGeom prst="rect">
+                      <a:avLst/>
+                    </a:prstGeom>
+                    <a:noFill/>
+                  </pic:spPr>
+                </pic:pic>
+              </a:graphicData>
+            </a:graphic>
+          </wp:inline>
+        </w:drawing>
+      </w:r>
+    </w:p>
+    <w:p>
+      <w:pPr>
+        <w:pStyle w:val="Normal"/>
+        <w:rPr>
+          <w:rFonts w:ascii="Comic Sans MS" w:hAnsi="Comic Sans MS"/>
+          <w:sz w:val="28"/>
+        </w:rPr>
+      </w:pPr>
+      <w:r>
+        <w:rPr>
+          <w:rFonts w:ascii="Comic Sans MS" w:hAnsi="Comic Sans MS"/>
+          <w:sz w:val="28"/>
           <w:lang w:val="en-US"/>
         </w:rPr>
         <w:t>4. Identify and colour the following living things</w:t>
@@ -534,91 +513,200 @@
       <w:pPr>
         <w:pStyle w:val="Normal"/>
         <w:rPr>
-          <w:lang w:val="en-US"/>
-        </w:rPr>
-      </w:pPr>
-      <w:r>
-        <w:rPr>
-          <w:lang w:val="en-US"/>
-        </w:rPr>
-      </w:r>
-    </w:p>
-    <w:p>
-      <w:pPr>
-        <w:pStyle w:val="Normal"/>
-        <w:rPr>
-          <w:lang w:val="en-US"/>
-        </w:rPr>
-      </w:pPr>
-      <w:r>
-        <w:rPr>
-          <w:lang w:val="en-US"/>
-        </w:rPr>
-      </w:r>
-    </w:p>
-    <w:p>
-      <w:pPr>
-        <w:pStyle w:val="Normal"/>
-        <w:rPr>
-          <w:lang w:val="en-US"/>
-        </w:rPr>
-      </w:pPr>
-      <w:r>
-        <w:rPr>
-          <w:lang w:val="en-US"/>
-        </w:rPr>
-      </w:r>
-    </w:p>
-    <w:p>
-      <w:pPr>
-        <w:pStyle w:val="Normal"/>
-        <w:rPr>
-          <w:lang w:val="en-US"/>
-        </w:rPr>
-      </w:pPr>
-      <w:r>
-        <w:rPr>
-          <w:lang w:val="en-US"/>
-        </w:rPr>
-      </w:r>
-    </w:p>
-    <w:p>
-      <w:pPr>
-        <w:pStyle w:val="Normal"/>
-        <w:rPr>
-          <w:lang w:val="en-US"/>
-        </w:rPr>
-      </w:pPr>
-      <w:r>
-        <w:rPr>
-          <w:lang w:val="en-US"/>
-        </w:rPr>
-      </w:r>
-    </w:p>
-    <w:p>
-      <w:pPr>
-        <w:pStyle w:val="Normal"/>
-        <w:rPr>
-          <w:lang w:val="en-US"/>
-        </w:rPr>
-      </w:pPr>
-      <w:r>
-        <w:rPr>
-          <w:lang w:val="en-US"/>
-        </w:rPr>
-      </w:r>
-    </w:p>
-    <w:p>
-      <w:pPr>
-        <w:pStyle w:val="Normal"/>
-        <w:rPr>
-          <w:rFonts w:eastAsia="Calibri;Calibri" w:cs="Calibri;Calibri"/>
-          <w:lang w:val="en-US"/>
-        </w:rPr>
-      </w:pPr>
-      <w:r>
-        <w:rPr>
-          <w:rFonts w:eastAsia="Calibri;Calibri" w:cs="Calibri;Calibri"/>
+          <w:rFonts w:ascii="Comic Sans MS" w:hAnsi="Comic Sans MS"/>
+          <w:sz w:val="28"/>
+          <w:lang w:val="en-US"/>
+        </w:rPr>
+      </w:pPr>
+      <w:r>
+        <w:rPr/>
+        <w:drawing>
+          <wp:inline distT="0" distB="0" distL="0" distR="0">
+            <wp:extent cx="1316990" cy="1316990"/>
+            <wp:effectExtent l="0" t="0" r="0" b="0"/>
+            <wp:docPr id="6" name="Image2" descr=""/>
+            <wp:cNvGraphicFramePr>
+              <a:graphicFrameLocks xmlns:a="http://schemas.openxmlformats.org/drawingml/2006/main" noChangeAspect="1"/>
+            </wp:cNvGraphicFramePr>
+            <a:graphic xmlns:a="http://schemas.openxmlformats.org/drawingml/2006/main">
+              <a:graphicData uri="http://schemas.openxmlformats.org/drawingml/2006/picture">
+                <pic:pic xmlns:pic="http://schemas.openxmlformats.org/drawingml/2006/picture">
+                  <pic:nvPicPr>
+                    <pic:cNvPr id="6" name="Image2" descr=""/>
+                    <pic:cNvPicPr>
+                      <a:picLocks noChangeAspect="1" noChangeArrowheads="1"/>
+                    </pic:cNvPicPr>
+                  </pic:nvPicPr>
+                  <pic:blipFill>
+                    <a:blip r:embed="rId7"/>
+                    <a:stretch>
+                      <a:fillRect/>
+                    </a:stretch>
+                  </pic:blipFill>
+                  <pic:spPr bwMode="auto">
+                    <a:xfrm>
+                      <a:off x="0" y="0"/>
+                      <a:ext cx="1316990" cy="1316990"/>
+                    </a:xfrm>
+                    <a:prstGeom prst="rect">
+                      <a:avLst/>
+                    </a:prstGeom>
+                    <a:noFill/>
+                  </pic:spPr>
+                </pic:pic>
+              </a:graphicData>
+            </a:graphic>
+          </wp:inline>
+        </w:drawing>
+      </w:r>
+      <w:r>
+        <w:rPr>
+          <w:rFonts w:ascii="Comic Sans MS" w:hAnsi="Comic Sans MS"/>
+          <w:sz w:val="28"/>
+          <w:lang w:val="en-US"/>
+        </w:rPr>
+        <w:tab/>
+        <w:tab/>
+      </w:r>
+      <w:r>
+        <w:rPr/>
+        <w:drawing>
+          <wp:inline distT="0" distB="0" distL="0" distR="0">
+            <wp:extent cx="1316990" cy="1316990"/>
+            <wp:effectExtent l="0" t="0" r="0" b="0"/>
+            <wp:docPr id="7" name="Image3" descr=""/>
+            <wp:cNvGraphicFramePr>
+              <a:graphicFrameLocks xmlns:a="http://schemas.openxmlformats.org/drawingml/2006/main" noChangeAspect="1"/>
+            </wp:cNvGraphicFramePr>
+            <a:graphic xmlns:a="http://schemas.openxmlformats.org/drawingml/2006/main">
+              <a:graphicData uri="http://schemas.openxmlformats.org/drawingml/2006/picture">
+                <pic:pic xmlns:pic="http://schemas.openxmlformats.org/drawingml/2006/picture">
+                  <pic:nvPicPr>
+                    <pic:cNvPr id="7" name="Image3" descr=""/>
+                    <pic:cNvPicPr>
+                      <a:picLocks noChangeAspect="1" noChangeArrowheads="1"/>
+                    </pic:cNvPicPr>
+                  </pic:nvPicPr>
+                  <pic:blipFill>
+                    <a:blip r:embed="rId8"/>
+                    <a:stretch>
+                      <a:fillRect/>
+                    </a:stretch>
+                  </pic:blipFill>
+                  <pic:spPr bwMode="auto">
+                    <a:xfrm>
+                      <a:off x="0" y="0"/>
+                      <a:ext cx="1316990" cy="1316990"/>
+                    </a:xfrm>
+                    <a:prstGeom prst="rect">
+                      <a:avLst/>
+                    </a:prstGeom>
+                    <a:noFill/>
+                  </pic:spPr>
+                </pic:pic>
+              </a:graphicData>
+            </a:graphic>
+          </wp:inline>
+        </w:drawing>
+      </w:r>
+    </w:p>
+    <w:p>
+      <w:pPr>
+        <w:pStyle w:val="Normal"/>
+        <w:rPr>
+          <w:rFonts w:ascii="Comic Sans MS" w:hAnsi="Comic Sans MS"/>
+          <w:sz w:val="28"/>
+          <w:lang w:val="en-US"/>
+        </w:rPr>
+      </w:pPr>
+      <w:r>
+        <w:rPr>
+          <w:rFonts w:ascii="Comic Sans MS" w:hAnsi="Comic Sans MS"/>
+          <w:sz w:val="28"/>
+          <w:lang w:val="en-US"/>
+        </w:rPr>
+      </w:r>
+    </w:p>
+    <w:p>
+      <w:pPr>
+        <w:pStyle w:val="Normal"/>
+        <w:rPr>
+          <w:rFonts w:ascii="Comic Sans MS" w:hAnsi="Comic Sans MS"/>
+          <w:sz w:val="28"/>
+          <w:lang w:val="en-US"/>
+        </w:rPr>
+      </w:pPr>
+      <w:r>
+        <w:rPr>
+          <w:rFonts w:ascii="Comic Sans MS" w:hAnsi="Comic Sans MS"/>
+          <w:sz w:val="28"/>
+          <w:lang w:val="en-US"/>
+        </w:rPr>
+      </w:r>
+    </w:p>
+    <w:p>
+      <w:pPr>
+        <w:pStyle w:val="Normal"/>
+        <w:rPr>
+          <w:rFonts w:ascii="Comic Sans MS" w:hAnsi="Comic Sans MS"/>
+          <w:sz w:val="28"/>
+          <w:lang w:val="en-US"/>
+        </w:rPr>
+      </w:pPr>
+      <w:r>
+        <w:rPr>
+          <w:rFonts w:ascii="Comic Sans MS" w:hAnsi="Comic Sans MS"/>
+          <w:sz w:val="28"/>
+          <w:lang w:val="en-US"/>
+        </w:rPr>
+      </w:r>
+    </w:p>
+    <w:p>
+      <w:pPr>
+        <w:pStyle w:val="Normal"/>
+        <w:rPr>
+          <w:rFonts w:ascii="Comic Sans MS" w:hAnsi="Comic Sans MS"/>
+          <w:sz w:val="28"/>
+          <w:lang w:val="en-US"/>
+        </w:rPr>
+      </w:pPr>
+      <w:r>
+        <w:rPr>
+          <w:rFonts w:ascii="Comic Sans MS" w:hAnsi="Comic Sans MS"/>
+          <w:sz w:val="28"/>
+          <w:lang w:val="en-US"/>
+        </w:rPr>
+      </w:r>
+    </w:p>
+    <w:p>
+      <w:pPr>
+        <w:pStyle w:val="Normal"/>
+        <w:rPr>
+          <w:rFonts w:ascii="Comic Sans MS" w:hAnsi="Comic Sans MS"/>
+          <w:sz w:val="28"/>
+          <w:lang w:val="en-US"/>
+        </w:rPr>
+      </w:pPr>
+      <w:r>
+        <w:rPr>
+          <w:rFonts w:ascii="Comic Sans MS" w:hAnsi="Comic Sans MS"/>
+          <w:sz w:val="28"/>
+          <w:lang w:val="en-US"/>
+        </w:rPr>
+      </w:r>
+    </w:p>
+    <w:p>
+      <w:pPr>
+        <w:pStyle w:val="Normal"/>
+        <w:rPr>
+          <w:rFonts w:ascii="Comic Sans MS" w:hAnsi="Comic Sans MS"/>
+          <w:sz w:val="28"/>
+        </w:rPr>
+      </w:pPr>
+      <w:r>
+        <w:rPr>
+          <w:rFonts w:eastAsia="Calibri;Calibri" w:cs="Calibri;Calibri" w:ascii="Comic Sans MS" w:hAnsi="Comic Sans MS"/>
+          <w:sz w:val="28"/>
           <w:lang w:val="en-US"/>
         </w:rPr>
         <w:t xml:space="preserve"> </w:t>
@@ -637,14 +725,17 @@
       </w:pPr>
       <w:r>
         <w:rPr>
+          <w:rFonts w:ascii="Comic Sans MS" w:hAnsi="Comic Sans MS"/>
+          <w:sz w:val="28"/>
+          <w:szCs w:val="28"/>
           <w:lang w:val="en-US"/>
         </w:rPr>
       </w:r>
     </w:p>
     <w:sectPr>
-      <w:footerReference w:type="even" r:id="rId4"/>
-      <w:footerReference w:type="default" r:id="rId5"/>
-      <w:footerReference w:type="first" r:id="rId6"/>
+      <w:footerReference w:type="even" r:id="rId9"/>
+      <w:footerReference w:type="default" r:id="rId10"/>
+      <w:footerReference w:type="first" r:id="rId11"/>
       <w:type w:val="nextPage"/>
       <w:pgSz w:w="11906" w:h="16838"/>
       <w:pgMar w:left="709" w:right="709" w:gutter="0" w:header="0" w:top="737" w:footer="259" w:bottom="316"/>

</xml_diff>